<commit_message>
Update link on requets form
</commit_message>
<xml_diff>
--- a/Data_request_form/Data Request Exposome Surfaces.docx
+++ b/Data_request_form/Data Request Exposome Surfaces.docx
@@ -710,9 +710,34 @@
                 <w:szCs w:val="20"/>
                 <w:lang w:val="en-GB"/>
               </w:rPr>
-              <w:t xml:space="preserve">use the Exposome Maps Platform or see </w:t>
-            </w:r>
-            <w:hyperlink r:id="rId10">
+              <w:t>use the Exposome Maps Platform</w:t>
+            </w:r>
+            <w:r>
+              <w:rPr>
+                <w:rFonts w:asciiTheme="minorHAnsi" w:hAnsiTheme="minorHAnsi" w:cstheme="minorHAnsi"/>
+                <w:b/>
+                <w:bCs/>
+                <w:color w:val="000000" w:themeColor="text1"/>
+                <w:sz w:val="20"/>
+                <w:szCs w:val="20"/>
+                <w:lang w:val="en-GB"/>
+              </w:rPr>
+              <w:t xml:space="preserve"> or </w:t>
+            </w:r>
+            <w:hyperlink r:id="rId10" w:history="1">
+              <w:r>
+                <w:rPr>
+                  <w:rStyle w:val="Hyperlink"/>
+                  <w:rFonts w:asciiTheme="minorHAnsi" w:hAnsiTheme="minorHAnsi" w:cstheme="minorHAnsi"/>
+                  <w:b/>
+                  <w:bCs/>
+                  <w:color w:val="000000" w:themeColor="text1"/>
+                  <w:sz w:val="20"/>
+                  <w:szCs w:val="20"/>
+                  <w:lang w:val="en-GB"/>
+                </w:rPr>
+                <w:t xml:space="preserve">see </w:t>
+              </w:r>
               <w:r>
                 <w:rPr>
                   <w:rStyle w:val="Hyperlink"/>
@@ -748,7 +773,18 @@
                 <w:sz w:val="20"/>
                 <w:szCs w:val="20"/>
               </w:rPr>
-              <w:t>for an overview</w:t>
+              <w:t xml:space="preserve">for </w:t>
+            </w:r>
+            <w:r>
+              <w:rPr>
+                <w:rFonts w:asciiTheme="minorHAnsi" w:hAnsiTheme="minorHAnsi" w:cstheme="minorHAnsi"/>
+                <w:b/>
+                <w:bCs/>
+                <w:color w:val="000000" w:themeColor="text1"/>
+                <w:sz w:val="20"/>
+                <w:szCs w:val="20"/>
+              </w:rPr>
+              <w:t>an overview</w:t>
             </w:r>
             <w:r>
               <w:rPr>
@@ -3639,12 +3675,6 @@
 </file>
 
 <file path=customXml/item1.xml><?xml version="1.0" encoding="utf-8"?>
-<p:properties xmlns:p="http://schemas.microsoft.com/office/2006/metadata/properties" xmlns:xsi="http://www.w3.org/2001/XMLSchema-instance" xmlns:pc="http://schemas.microsoft.com/office/infopath/2007/PartnerControls">
-  <documentManagement/>
-</p:properties>
-</file>
-
-<file path=customXml/item2.xml><?xml version="1.0" encoding="utf-8"?>
 <ct:contentTypeSchema xmlns:ct="http://schemas.microsoft.com/office/2006/metadata/contentType" xmlns:ma="http://schemas.microsoft.com/office/2006/metadata/properties/metaAttributes" ct:_="" ma:_="" ma:contentTypeName="Document" ma:contentTypeID="0x010100C7A99D49A056264184370788F67F1CCD" ma:contentTypeVersion="5" ma:contentTypeDescription="Create a new document." ma:contentTypeScope="" ma:versionID="05a82c51e5844a6db14d68353668cd9e">
   <xsd:schema xmlns:xsd="http://www.w3.org/2001/XMLSchema" xmlns:xs="http://www.w3.org/2001/XMLSchema" xmlns:p="http://schemas.microsoft.com/office/2006/metadata/properties" xmlns:ns2="cc3eaa2d-09ab-4d53-809c-5ab50126b147" xmlns:ns3="4b4a4e32-e92c-44d1-8ed5-97d438e76553" targetNamespace="http://schemas.microsoft.com/office/2006/metadata/properties" ma:root="true" ma:fieldsID="a803b6b63737400f910b54ec76f5179f" ns2:_="" ns3:_="">
     <xsd:import namespace="cc3eaa2d-09ab-4d53-809c-5ab50126b147"/>
@@ -3815,6 +3845,12 @@
 </ct:contentTypeSchema>
 </file>
 
+<file path=customXml/item2.xml><?xml version="1.0" encoding="utf-8"?>
+<p:properties xmlns:p="http://schemas.microsoft.com/office/2006/metadata/properties" xmlns:xsi="http://www.w3.org/2001/XMLSchema-instance" xmlns:pc="http://schemas.microsoft.com/office/infopath/2007/PartnerControls">
+  <documentManagement/>
+</p:properties>
+</file>
+
 <file path=customXml/item3.xml><?xml version="1.0" encoding="utf-8"?>
 <?mso-contentType ?>
 <FormTemplates xmlns="http://schemas.microsoft.com/sharepoint/v3/contenttype/forms">
@@ -3825,15 +3861,6 @@
 </file>
 
 <file path=customXml/itemProps1.xml><?xml version="1.0" encoding="utf-8"?>
-<ds:datastoreItem xmlns:ds="http://schemas.openxmlformats.org/officeDocument/2006/customXml" ds:itemID="{C38F138D-8F9D-4B27-BC44-AD546B8B8B72}">
-  <ds:schemaRefs>
-    <ds:schemaRef ds:uri="http://schemas.microsoft.com/office/2006/metadata/properties"/>
-    <ds:schemaRef ds:uri="http://schemas.microsoft.com/office/infopath/2007/PartnerControls"/>
-  </ds:schemaRefs>
-</ds:datastoreItem>
-</file>
-
-<file path=customXml/itemProps2.xml><?xml version="1.0" encoding="utf-8"?>
 <ds:datastoreItem xmlns:ds="http://schemas.openxmlformats.org/officeDocument/2006/customXml" ds:itemID="{D22E5EA6-DA2E-4219-B0D1-AB3F99A805D7}">
   <ds:schemaRefs>
     <ds:schemaRef ds:uri="http://schemas.microsoft.com/office/2006/metadata/contentType"/>
@@ -3852,6 +3879,15 @@
 </ds:datastoreItem>
 </file>
 
+<file path=customXml/itemProps2.xml><?xml version="1.0" encoding="utf-8"?>
+<ds:datastoreItem xmlns:ds="http://schemas.openxmlformats.org/officeDocument/2006/customXml" ds:itemID="{C38F138D-8F9D-4B27-BC44-AD546B8B8B72}">
+  <ds:schemaRefs>
+    <ds:schemaRef ds:uri="http://schemas.microsoft.com/office/2006/metadata/properties"/>
+    <ds:schemaRef ds:uri="http://schemas.microsoft.com/office/infopath/2007/PartnerControls"/>
+  </ds:schemaRefs>
+</ds:datastoreItem>
+</file>
+
 <file path=customXml/itemProps3.xml><?xml version="1.0" encoding="utf-8"?>
 <ds:datastoreItem xmlns:ds="http://schemas.openxmlformats.org/officeDocument/2006/customXml" ds:itemID="{2BBD262C-A8B7-4810-B389-CFE58BC67F90}">
   <ds:schemaRefs>

</xml_diff>